<commit_message>
update code and remove issues
</commit_message>
<xml_diff>
--- a/my_test_doc_2020-05-12.docx
+++ b/my_test_doc_2020-05-12.docx
@@ -11,9 +11,8 @@
           <w:b w:val="true"/>
           <w:sz w:val="32"/>
         </w:rPr>
-        <w:t>My Title shanu</w:t>
+        <w:t>My Title</w:t>
       </w:r>
-      <w:r/>
     </w:p>
     <w:p>
       <w:pPr>
@@ -51,6 +50,6 @@
 </file>
 
 <file path=word/header1.xml><?xml version="1.0" encoding="UTF-8"?>
-<w:hdr xmlns:w="http://schemas.openxmlformats.org/wordprocessingml/2006/main"><w:p><w:r><w:t>This is my header</w:t></w:r></w:p></w:hdr><?xml version="1.0" encoding="UTF-8"?>
-<w:hdr xmlns:w="http://schemas.openxmlformats.org/wordprocessingml/2006/main"><w:p><w:r><w:t>This is my header</w:t></w:r></w:p></w:hdr>
+<w:hdr xmlns:w="http://schemas.openxmlformats.org/wordprocessingml/2006/main"><w:p><w:r><w:t>This is my header....</w:t></w:r></w:p></w:hdr><?xml version="1.0" encoding="UTF-8"?>
+<w:hdr xmlns:w="http://schemas.openxmlformats.org/wordprocessingml/2006/main"><w:p><w:r><w:t>This is my header....</w:t></w:r></w:p></w:hdr>
 </file>
</xml_diff>